<commit_message>
Se realizo la actividad 7c
</commit_message>
<xml_diff>
--- a/DocWord.docx
+++ b/DocWord.docx
@@ -52,6 +52,56 @@
       </w:r>
       <w:bookmarkStart w:id="0" w:name="_GoBack"/>
       <w:bookmarkEnd w:id="0"/>
+    </w:p>
+    <w:p/>
+    <w:p>
+      <w:r>
+        <w:rPr>
+          <w:noProof/>
+        </w:rPr>
+        <w:drawing>
+          <wp:inline distT="0" distB="0" distL="0" distR="0" wp14:anchorId="21336275" wp14:editId="574E90A8">
+            <wp:extent cx="5968093" cy="2914650"/>
+            <wp:effectExtent l="0" t="0" r="0" b="0"/>
+            <wp:docPr id="4" name="Picture 4"/>
+            <wp:cNvGraphicFramePr>
+              <a:graphicFrameLocks xmlns:a="http://schemas.openxmlformats.org/drawingml/2006/main" noChangeAspect="1"/>
+            </wp:cNvGraphicFramePr>
+            <a:graphic xmlns:a="http://schemas.openxmlformats.org/drawingml/2006/main">
+              <a:graphicData uri="http://schemas.openxmlformats.org/drawingml/2006/picture">
+                <pic:pic xmlns:pic="http://schemas.openxmlformats.org/drawingml/2006/picture">
+                  <pic:nvPicPr>
+                    <pic:cNvPr id="1" name=""/>
+                    <pic:cNvPicPr/>
+                  </pic:nvPicPr>
+                  <pic:blipFill rotWithShape="1">
+                    <a:blip r:embed="rId5"/>
+                    <a:srcRect r="5126" b="17622"/>
+                    <a:stretch/>
+                  </pic:blipFill>
+                  <pic:spPr bwMode="auto">
+                    <a:xfrm>
+                      <a:off x="0" y="0"/>
+                      <a:ext cx="5971921" cy="2916520"/>
+                    </a:xfrm>
+                    <a:prstGeom prst="rect">
+                      <a:avLst/>
+                    </a:prstGeom>
+                    <a:ln>
+                      <a:noFill/>
+                    </a:ln>
+                    <a:extLst>
+                      <a:ext uri="{53640926-AAD7-44D8-BBD7-CCE9431645EC}">
+                        <a14:shadowObscured xmlns:a14="http://schemas.microsoft.com/office/drawing/2010/main"/>
+                      </a:ext>
+                    </a:extLst>
+                  </pic:spPr>
+                </pic:pic>
+              </a:graphicData>
+            </a:graphic>
+          </wp:inline>
+        </w:drawing>
+      </w:r>
     </w:p>
     <w:sectPr>
       <w:pgSz w:w="12240" w:h="15840"/>
@@ -186,6 +236,7 @@
     <w:lsdException w:name="HTML Sample" w:semiHidden="1" w:unhideWhenUsed="1"/>
     <w:lsdException w:name="HTML Typewriter" w:semiHidden="1" w:unhideWhenUsed="1"/>
     <w:lsdException w:name="HTML Variable" w:semiHidden="1" w:unhideWhenUsed="1"/>
+    <w:lsdException w:name="Normal Table" w:semiHidden="1" w:unhideWhenUsed="1"/>
     <w:lsdException w:name="annotation subject" w:semiHidden="1" w:unhideWhenUsed="1"/>
     <w:lsdException w:name="No List" w:semiHidden="1" w:unhideWhenUsed="1"/>
     <w:lsdException w:name="Outline List 1" w:semiHidden="1" w:unhideWhenUsed="1"/>
@@ -232,8 +283,10 @@
     <w:lsdException w:name="Table Subtle 2" w:semiHidden="1" w:unhideWhenUsed="1"/>
     <w:lsdException w:name="Table Web 1" w:semiHidden="1" w:unhideWhenUsed="1"/>
     <w:lsdException w:name="Table Web 2" w:semiHidden="1" w:unhideWhenUsed="1"/>
+    <w:lsdException w:name="Table Web 3" w:semiHidden="1" w:unhideWhenUsed="1"/>
     <w:lsdException w:name="Balloon Text" w:semiHidden="1" w:unhideWhenUsed="1"/>
     <w:lsdException w:name="Table Grid" w:uiPriority="39"/>
+    <w:lsdException w:name="Table Theme" w:semiHidden="1" w:unhideWhenUsed="1"/>
     <w:lsdException w:name="Placeholder Text" w:semiHidden="1"/>
     <w:lsdException w:name="No Spacing" w:uiPriority="1" w:qFormat="1"/>
     <w:lsdException w:name="Light Shading" w:uiPriority="60"/>
@@ -460,13 +513,13 @@
     <w:name w:val="Normal"/>
     <w:qFormat/>
   </w:style>
-  <w:style w:type="character" w:default="1" w:styleId="Fuentedeprrafopredeter">
+  <w:style w:type="character" w:default="1" w:styleId="DefaultParagraphFont">
     <w:name w:val="Default Paragraph Font"/>
     <w:uiPriority w:val="1"/>
     <w:semiHidden/>
     <w:unhideWhenUsed/>
   </w:style>
-  <w:style w:type="table" w:default="1" w:styleId="Tablanormal">
+  <w:style w:type="table" w:default="1" w:styleId="TableNormal">
     <w:name w:val="Normal Table"/>
     <w:uiPriority w:val="99"/>
     <w:semiHidden/>
@@ -481,7 +534,7 @@
       </w:tblCellMar>
     </w:tblPr>
   </w:style>
-  <w:style w:type="numbering" w:default="1" w:styleId="Sinlista">
+  <w:style w:type="numbering" w:default="1" w:styleId="NoList">
     <w:name w:val="No List"/>
     <w:uiPriority w:val="99"/>
     <w:semiHidden/>

</xml_diff>

<commit_message>
Se realizo la actividad 7d
</commit_message>
<xml_diff>
--- a/DocWord.docx
+++ b/DocWord.docx
@@ -50,8 +50,6 @@
           </wp:inline>
         </w:drawing>
       </w:r>
-      <w:bookmarkStart w:id="0" w:name="_GoBack"/>
-      <w:bookmarkEnd w:id="0"/>
     </w:p>
     <w:p/>
     <w:p>
@@ -102,6 +100,60 @@
           </wp:inline>
         </w:drawing>
       </w:r>
+    </w:p>
+    <w:p/>
+    <w:p/>
+    <w:p>
+      <w:bookmarkStart w:id="0" w:name="_GoBack"/>
+      <w:r>
+        <w:rPr>
+          <w:noProof/>
+        </w:rPr>
+        <w:lastRenderedPageBreak/>
+        <w:drawing>
+          <wp:inline distT="0" distB="0" distL="0" distR="0" wp14:anchorId="1C20FF7F" wp14:editId="40B3B2F6">
+            <wp:extent cx="6374430" cy="3400425"/>
+            <wp:effectExtent l="0" t="0" r="7620" b="0"/>
+            <wp:docPr id="2" name="Picture 2"/>
+            <wp:cNvGraphicFramePr>
+              <a:graphicFrameLocks xmlns:a="http://schemas.openxmlformats.org/drawingml/2006/main" noChangeAspect="1"/>
+            </wp:cNvGraphicFramePr>
+            <a:graphic xmlns:a="http://schemas.openxmlformats.org/drawingml/2006/main">
+              <a:graphicData uri="http://schemas.openxmlformats.org/drawingml/2006/picture">
+                <pic:pic xmlns:pic="http://schemas.openxmlformats.org/drawingml/2006/picture">
+                  <pic:nvPicPr>
+                    <pic:cNvPr id="1" name=""/>
+                    <pic:cNvPicPr/>
+                  </pic:nvPicPr>
+                  <pic:blipFill rotWithShape="1">
+                    <a:blip r:embed="rId6"/>
+                    <a:srcRect r="1052" b="6155"/>
+                    <a:stretch/>
+                  </pic:blipFill>
+                  <pic:spPr bwMode="auto">
+                    <a:xfrm>
+                      <a:off x="0" y="0"/>
+                      <a:ext cx="6379735" cy="3403255"/>
+                    </a:xfrm>
+                    <a:prstGeom prst="rect">
+                      <a:avLst/>
+                    </a:prstGeom>
+                    <a:ln>
+                      <a:noFill/>
+                    </a:ln>
+                    <a:extLst>
+                      <a:ext uri="{53640926-AAD7-44D8-BBD7-CCE9431645EC}">
+                        <a14:shadowObscured xmlns:a14="http://schemas.microsoft.com/office/drawing/2010/main"/>
+                      </a:ext>
+                    </a:extLst>
+                  </pic:spPr>
+                </pic:pic>
+              </a:graphicData>
+            </a:graphic>
+          </wp:inline>
+        </w:drawing>
+      </w:r>
+      <w:bookmarkEnd w:id="0"/>
     </w:p>
     <w:sectPr>
       <w:pgSz w:w="12240" w:h="15840"/>

</xml_diff>